<commit_message>
Updated UserAdminPageUI and test documents
</commit_message>
<xml_diff>
--- a/test/Testing Documents/Test Plan and Test Cases.docx
+++ b/test/Testing Documents/Test Plan and Test Cases.docx
@@ -2759,15 +2759,7 @@
     <w:p/>
     <w:p>
       <w:r>
-        <w:t xml:space="preserve">The objective of this test plan is to show how testing will be done for the </w:t>
-      </w:r>
-      <w:proofErr w:type="spellStart"/>
-      <w:r>
-        <w:t>Hopium</w:t>
-      </w:r>
-      <w:proofErr w:type="spellEnd"/>
-      <w:r>
-        <w:t xml:space="preserve"> program.</w:t>
+        <w:t>The objective of this test plan is to show how testing will be done for the Hopium program.</w:t>
       </w:r>
     </w:p>
     <w:p/>
@@ -8593,7 +8585,14 @@
                 <w:b/>
                 <w:bCs/>
               </w:rPr>
-              <w:t>Test Case 4.2 – Edit without selecting user</w:t>
+              <w:t xml:space="preserve">Test Case 4.2 – Edit </w:t>
+            </w:r>
+            <w:r>
+              <w:rPr>
+                <w:b/>
+                <w:bCs/>
+              </w:rPr>
+              <w:t>details without selecting user</w:t>
             </w:r>
           </w:p>
         </w:tc>
@@ -8656,7 +8655,10 @@
               </w:numPr>
             </w:pPr>
             <w:r>
-              <w:t>Modify the details in the fields</w:t>
+              <w:t xml:space="preserve">Modify the details </w:t>
+            </w:r>
+            <w:r>
+              <w:t>without selecting user</w:t>
             </w:r>
           </w:p>
           <w:p>
@@ -8700,7 +8702,10 @@
           </w:tcPr>
           <w:p>
             <w:r>
-              <w:t>The program should warn the user that no account is selected</w:t>
+              <w:t xml:space="preserve">The program should warn the user </w:t>
+            </w:r>
+            <w:r>
+              <w:t>that the account does not exist</w:t>
             </w:r>
           </w:p>
         </w:tc>
@@ -8995,6 +9000,9 @@
             <w:r>
               <w:t>Search for existing user</w:t>
             </w:r>
+            <w:r>
+              <w:t xml:space="preserve"> by Username</w:t>
+            </w:r>
           </w:p>
         </w:tc>
         <w:tc>
@@ -9005,6 +9013,9 @@
             <w:r>
               <w:t>Test if the program can search for an existing user</w:t>
             </w:r>
+            <w:r>
+              <w:t xml:space="preserve"> by username</w:t>
+            </w:r>
           </w:p>
         </w:tc>
       </w:tr>
@@ -9027,6 +9038,9 @@
             <w:r>
               <w:t>Search for non-existent user</w:t>
             </w:r>
+            <w:r>
+              <w:t xml:space="preserve"> by Username</w:t>
+            </w:r>
           </w:p>
         </w:tc>
         <w:tc>
@@ -9036,6 +9050,79 @@
           <w:p>
             <w:r>
               <w:t>Test if the program can tell the admin the user does not exist</w:t>
+            </w:r>
+            <w:r>
+              <w:t xml:space="preserve"> by username</w:t>
+            </w:r>
+          </w:p>
+        </w:tc>
+      </w:tr>
+      <w:tr>
+        <w:tc>
+          <w:tcPr>
+            <w:tcW w:w="562" w:type="dxa"/>
+          </w:tcPr>
+          <w:p>
+            <w:r>
+              <w:t>5.3</w:t>
+            </w:r>
+          </w:p>
+        </w:tc>
+        <w:tc>
+          <w:tcPr>
+            <w:tcW w:w="3261" w:type="dxa"/>
+          </w:tcPr>
+          <w:p>
+            <w:r>
+              <w:t>Search for existing user by User Profile</w:t>
+            </w:r>
+          </w:p>
+        </w:tc>
+        <w:tc>
+          <w:tcPr>
+            <w:tcW w:w="5193" w:type="dxa"/>
+          </w:tcPr>
+          <w:p>
+            <w:r>
+              <w:t>Test if the program can search for an existing user by user</w:t>
+            </w:r>
+            <w:r>
+              <w:t xml:space="preserve"> profile</w:t>
+            </w:r>
+          </w:p>
+        </w:tc>
+      </w:tr>
+      <w:tr>
+        <w:tc>
+          <w:tcPr>
+            <w:tcW w:w="562" w:type="dxa"/>
+          </w:tcPr>
+          <w:p>
+            <w:r>
+              <w:t>5.4</w:t>
+            </w:r>
+          </w:p>
+        </w:tc>
+        <w:tc>
+          <w:tcPr>
+            <w:tcW w:w="3261" w:type="dxa"/>
+          </w:tcPr>
+          <w:p>
+            <w:r>
+              <w:t>Search for non-existent user by User Profile</w:t>
+            </w:r>
+          </w:p>
+        </w:tc>
+        <w:tc>
+          <w:tcPr>
+            <w:tcW w:w="5193" w:type="dxa"/>
+          </w:tcPr>
+          <w:p>
+            <w:r>
+              <w:t>Test if the program can tell the admin the user does not exist by user</w:t>
+            </w:r>
+            <w:r>
+              <w:t xml:space="preserve"> profile</w:t>
             </w:r>
           </w:p>
         </w:tc>
@@ -9079,6 +9166,13 @@
               </w:rPr>
               <w:t>– Search for existing user</w:t>
             </w:r>
+            <w:r>
+              <w:rPr>
+                <w:b/>
+                <w:bCs/>
+              </w:rPr>
+              <w:t xml:space="preserve"> by Username</w:t>
+            </w:r>
           </w:p>
         </w:tc>
       </w:tr>
@@ -9196,10 +9290,10 @@
           </w:tcPr>
           <w:p>
             <w:r>
-              <w:t xml:space="preserve">The program should </w:t>
-            </w:r>
-            <w:r>
-              <w:t>show the found user account</w:t>
+              <w:t xml:space="preserve">The program </w:t>
+            </w:r>
+            <w:r>
+              <w:t>should show the list of user accounts that match the criteria</w:t>
             </w:r>
           </w:p>
         </w:tc>
@@ -9234,7 +9328,14 @@
                 <w:b/>
                 <w:bCs/>
               </w:rPr>
-              <w:t>Test Case 5.2 – Edit without selecting user</w:t>
+              <w:t xml:space="preserve">Test Case 5.2 – </w:t>
+            </w:r>
+            <w:r>
+              <w:rPr>
+                <w:b/>
+                <w:bCs/>
+              </w:rPr>
+              <w:t>Search for non-existent user by Username</w:t>
             </w:r>
           </w:p>
         </w:tc>
@@ -9341,14 +9442,342 @@
           </w:tcPr>
           <w:p>
             <w:r>
-              <w:t>The program should warn the user</w:t>
-            </w:r>
-            <w:r>
-              <w:t xml:space="preserve"> that no account was found</w:t>
-            </w:r>
-          </w:p>
-        </w:tc>
-      </w:tr>
+              <w:t>The program should show an empty list</w:t>
+            </w:r>
+          </w:p>
+        </w:tc>
+      </w:tr>
+    </w:tbl>
+    <w:p/>
+    <w:tbl>
+      <w:tblPr>
+        <w:tblStyle w:val="TableGrid"/>
+        <w:tblW w:w="0" w:type="auto"/>
+        <w:tblLook w:val="04A0" w:firstRow="1" w:lastRow="0" w:firstColumn="1" w:lastColumn="0" w:noHBand="0" w:noVBand="1"/>
+      </w:tblPr>
+      <w:tblGrid>
+        <w:gridCol w:w="1838"/>
+        <w:gridCol w:w="7178"/>
+      </w:tblGrid>
+      <w:tr>
+        <w:tc>
+          <w:tcPr>
+            <w:tcW w:w="9016" w:type="dxa"/>
+            <w:gridSpan w:val="2"/>
+          </w:tcPr>
+          <w:p>
+            <w:pPr>
+              <w:rPr>
+                <w:b/>
+                <w:bCs/>
+              </w:rPr>
+            </w:pPr>
+            <w:bookmarkStart w:id="22" w:name="_Hlk102569953"/>
+            <w:r>
+              <w:rPr>
+                <w:b/>
+                <w:bCs/>
+              </w:rPr>
+              <w:t>Test Case 5.</w:t>
+            </w:r>
+            <w:r>
+              <w:rPr>
+                <w:b/>
+                <w:bCs/>
+              </w:rPr>
+              <w:t>3</w:t>
+            </w:r>
+            <w:r>
+              <w:rPr>
+                <w:b/>
+                <w:bCs/>
+              </w:rPr>
+              <w:t xml:space="preserve"> – Search for existing user by Username</w:t>
+            </w:r>
+          </w:p>
+        </w:tc>
+      </w:tr>
+      <w:tr>
+        <w:tc>
+          <w:tcPr>
+            <w:tcW w:w="1838" w:type="dxa"/>
+          </w:tcPr>
+          <w:p>
+            <w:pPr>
+              <w:rPr>
+                <w:b/>
+                <w:bCs/>
+              </w:rPr>
+            </w:pPr>
+            <w:r>
+              <w:rPr>
+                <w:b/>
+                <w:bCs/>
+              </w:rPr>
+              <w:t>Steps</w:t>
+            </w:r>
+          </w:p>
+        </w:tc>
+        <w:tc>
+          <w:tcPr>
+            <w:tcW w:w="7178" w:type="dxa"/>
+          </w:tcPr>
+          <w:p>
+            <w:pPr>
+              <w:pStyle w:val="ListParagraph"/>
+              <w:numPr>
+                <w:ilvl w:val="0"/>
+                <w:numId w:val="29"/>
+              </w:numPr>
+            </w:pPr>
+            <w:r>
+              <w:t>Login to User Admin account</w:t>
+            </w:r>
+          </w:p>
+          <w:p>
+            <w:pPr>
+              <w:pStyle w:val="ListParagraph"/>
+              <w:numPr>
+                <w:ilvl w:val="0"/>
+                <w:numId w:val="29"/>
+              </w:numPr>
+            </w:pPr>
+            <w:r>
+              <w:t>Click ‘View’ button</w:t>
+            </w:r>
+          </w:p>
+          <w:p>
+            <w:pPr>
+              <w:pStyle w:val="ListParagraph"/>
+              <w:numPr>
+                <w:ilvl w:val="0"/>
+                <w:numId w:val="29"/>
+              </w:numPr>
+            </w:pPr>
+            <w:r>
+              <w:t>Type an existing username</w:t>
+            </w:r>
+          </w:p>
+          <w:p>
+            <w:pPr>
+              <w:pStyle w:val="ListParagraph"/>
+              <w:numPr>
+                <w:ilvl w:val="0"/>
+                <w:numId w:val="29"/>
+              </w:numPr>
+            </w:pPr>
+            <w:r>
+              <w:t xml:space="preserve">Click ‘Search by </w:t>
+            </w:r>
+            <w:r>
+              <w:t>User Profile’</w:t>
+            </w:r>
+            <w:r>
+              <w:t xml:space="preserve"> button</w:t>
+            </w:r>
+          </w:p>
+        </w:tc>
+      </w:tr>
+      <w:tr>
+        <w:tc>
+          <w:tcPr>
+            <w:tcW w:w="1838" w:type="dxa"/>
+          </w:tcPr>
+          <w:p>
+            <w:pPr>
+              <w:rPr>
+                <w:b/>
+                <w:bCs/>
+              </w:rPr>
+            </w:pPr>
+            <w:r>
+              <w:rPr>
+                <w:b/>
+                <w:bCs/>
+              </w:rPr>
+              <w:t>Expected Results</w:t>
+            </w:r>
+          </w:p>
+        </w:tc>
+        <w:tc>
+          <w:tcPr>
+            <w:tcW w:w="7178" w:type="dxa"/>
+          </w:tcPr>
+          <w:p>
+            <w:r>
+              <w:t>The program should show the list of user accounts that match the criteria</w:t>
+            </w:r>
+          </w:p>
+        </w:tc>
+      </w:tr>
+      <w:bookmarkEnd w:id="22"/>
+    </w:tbl>
+    <w:p/>
+    <w:tbl>
+      <w:tblPr>
+        <w:tblStyle w:val="TableGrid"/>
+        <w:tblW w:w="0" w:type="auto"/>
+        <w:tblLook w:val="04A0" w:firstRow="1" w:lastRow="0" w:firstColumn="1" w:lastColumn="0" w:noHBand="0" w:noVBand="1"/>
+      </w:tblPr>
+      <w:tblGrid>
+        <w:gridCol w:w="1838"/>
+        <w:gridCol w:w="7178"/>
+      </w:tblGrid>
+      <w:tr>
+        <w:tc>
+          <w:tcPr>
+            <w:tcW w:w="9016" w:type="dxa"/>
+            <w:gridSpan w:val="2"/>
+          </w:tcPr>
+          <w:p>
+            <w:pPr>
+              <w:rPr>
+                <w:b/>
+                <w:bCs/>
+              </w:rPr>
+            </w:pPr>
+            <w:bookmarkStart w:id="23" w:name="_Hlk102569958"/>
+            <w:r>
+              <w:rPr>
+                <w:b/>
+                <w:bCs/>
+              </w:rPr>
+              <w:t>Test Case 5.</w:t>
+            </w:r>
+            <w:r>
+              <w:rPr>
+                <w:b/>
+                <w:bCs/>
+              </w:rPr>
+              <w:t>4</w:t>
+            </w:r>
+            <w:r>
+              <w:rPr>
+                <w:b/>
+                <w:bCs/>
+              </w:rPr>
+              <w:t xml:space="preserve"> – Search for non-existent user by Username</w:t>
+            </w:r>
+          </w:p>
+        </w:tc>
+      </w:tr>
+      <w:tr>
+        <w:tc>
+          <w:tcPr>
+            <w:tcW w:w="1838" w:type="dxa"/>
+          </w:tcPr>
+          <w:p>
+            <w:pPr>
+              <w:rPr>
+                <w:b/>
+                <w:bCs/>
+              </w:rPr>
+            </w:pPr>
+            <w:r>
+              <w:rPr>
+                <w:b/>
+                <w:bCs/>
+              </w:rPr>
+              <w:t>Steps</w:t>
+            </w:r>
+          </w:p>
+        </w:tc>
+        <w:tc>
+          <w:tcPr>
+            <w:tcW w:w="7178" w:type="dxa"/>
+          </w:tcPr>
+          <w:p>
+            <w:pPr>
+              <w:pStyle w:val="ListParagraph"/>
+              <w:numPr>
+                <w:ilvl w:val="0"/>
+                <w:numId w:val="30"/>
+              </w:numPr>
+            </w:pPr>
+            <w:r>
+              <w:t>Login to User Admin account</w:t>
+            </w:r>
+          </w:p>
+          <w:p>
+            <w:pPr>
+              <w:pStyle w:val="ListParagraph"/>
+              <w:numPr>
+                <w:ilvl w:val="0"/>
+                <w:numId w:val="30"/>
+              </w:numPr>
+            </w:pPr>
+            <w:r>
+              <w:t>Click ‘View’ button</w:t>
+            </w:r>
+          </w:p>
+          <w:p>
+            <w:pPr>
+              <w:pStyle w:val="ListParagraph"/>
+              <w:numPr>
+                <w:ilvl w:val="0"/>
+                <w:numId w:val="30"/>
+              </w:numPr>
+            </w:pPr>
+            <w:r>
+              <w:t>Type a non-existing username</w:t>
+            </w:r>
+          </w:p>
+          <w:p>
+            <w:pPr>
+              <w:pStyle w:val="ListParagraph"/>
+              <w:numPr>
+                <w:ilvl w:val="0"/>
+                <w:numId w:val="30"/>
+              </w:numPr>
+            </w:pPr>
+            <w:r>
+              <w:t xml:space="preserve">Click ‘Search by </w:t>
+            </w:r>
+            <w:r>
+              <w:t>User Profile’</w:t>
+            </w:r>
+            <w:r>
+              <w:t xml:space="preserve"> button</w:t>
+            </w:r>
+          </w:p>
+        </w:tc>
+      </w:tr>
+      <w:tr>
+        <w:tc>
+          <w:tcPr>
+            <w:tcW w:w="1838" w:type="dxa"/>
+          </w:tcPr>
+          <w:p>
+            <w:pPr>
+              <w:rPr>
+                <w:b/>
+                <w:bCs/>
+              </w:rPr>
+            </w:pPr>
+            <w:r>
+              <w:rPr>
+                <w:b/>
+                <w:bCs/>
+              </w:rPr>
+              <w:t>Expected Results</w:t>
+            </w:r>
+          </w:p>
+        </w:tc>
+        <w:tc>
+          <w:tcPr>
+            <w:tcW w:w="7178" w:type="dxa"/>
+          </w:tcPr>
+          <w:p>
+            <w:r>
+              <w:t xml:space="preserve">The program </w:t>
+            </w:r>
+            <w:r>
+              <w:t>should show an empty list</w:t>
+            </w:r>
+          </w:p>
+        </w:tc>
+      </w:tr>
+      <w:bookmarkEnd w:id="23"/>
     </w:tbl>
     <w:p/>
     <w:p>
@@ -9368,7 +9797,7 @@
       <w:pPr>
         <w:pStyle w:val="Heading3"/>
       </w:pPr>
-      <w:bookmarkStart w:id="22" w:name="_Toc102471572"/>
+      <w:bookmarkStart w:id="24" w:name="_Toc102471572"/>
       <w:r>
         <w:lastRenderedPageBreak/>
         <w:t>User Story #6</w:t>
@@ -9376,7 +9805,7 @@
       <w:r>
         <w:t xml:space="preserve"> and #11</w:t>
       </w:r>
-      <w:bookmarkEnd w:id="22"/>
+      <w:bookmarkEnd w:id="24"/>
     </w:p>
     <w:p>
       <w:r>
@@ -9519,12 +9948,20 @@
                 <w:bCs/>
               </w:rPr>
             </w:pPr>
-            <w:r>
-              <w:rPr>
-                <w:b/>
-                <w:bCs/>
-              </w:rPr>
-              <w:t>Test Case 6.1 – Search for existing user</w:t>
+            <w:bookmarkStart w:id="25" w:name="_Hlk102567267"/>
+            <w:r>
+              <w:rPr>
+                <w:b/>
+                <w:bCs/>
+              </w:rPr>
+              <w:t xml:space="preserve">Test Case 6.1 – </w:t>
+            </w:r>
+            <w:r>
+              <w:rPr>
+                <w:b/>
+                <w:bCs/>
+              </w:rPr>
+              <w:t>View all accounts</w:t>
             </w:r>
           </w:p>
         </w:tc>
@@ -9612,7 +10049,10 @@
           </w:p>
         </w:tc>
       </w:tr>
+      <w:bookmarkEnd w:id="25"/>
     </w:tbl>
+    <w:p/>
+    <w:p/>
     <w:p/>
     <w:p>
       <w:pPr>
@@ -9631,7 +10071,7 @@
       <w:pPr>
         <w:pStyle w:val="Heading3"/>
       </w:pPr>
-      <w:bookmarkStart w:id="23" w:name="_Toc102471573"/>
+      <w:bookmarkStart w:id="26" w:name="_Toc102471573"/>
       <w:r>
         <w:lastRenderedPageBreak/>
         <w:t>User Story #7</w:t>
@@ -9639,7 +10079,7 @@
       <w:r>
         <w:t xml:space="preserve"> and #12</w:t>
       </w:r>
-      <w:bookmarkEnd w:id="23"/>
+      <w:bookmarkEnd w:id="26"/>
     </w:p>
     <w:p>
       <w:r>
@@ -9814,6 +10254,7 @@
                 <w:bCs/>
               </w:rPr>
             </w:pPr>
+            <w:bookmarkStart w:id="27" w:name="_Hlk102567586"/>
             <w:r>
               <w:rPr>
                 <w:b/>
@@ -9910,7 +10351,13 @@
               <w:t>Click ‘</w:t>
             </w:r>
             <w:r>
-              <w:t>Suspend Account</w:t>
+              <w:t>Suspend</w:t>
+            </w:r>
+            <w:r>
+              <w:t>/Un-suspend</w:t>
+            </w:r>
+            <w:r>
+              <w:t xml:space="preserve"> Account</w:t>
             </w:r>
             <w:r>
               <w:t>’ button</w:t>
@@ -9953,6 +10400,7 @@
           </w:p>
         </w:tc>
       </w:tr>
+      <w:bookmarkEnd w:id="27"/>
     </w:tbl>
     <w:p/>
     <w:tbl>
@@ -9978,6 +10426,7 @@
                 <w:bCs/>
               </w:rPr>
             </w:pPr>
+            <w:bookmarkStart w:id="28" w:name="_Hlk102567593"/>
             <w:r>
               <w:rPr>
                 <w:b/>
@@ -10058,7 +10507,13 @@
               </w:numPr>
             </w:pPr>
             <w:r>
-              <w:t>Click ‘Suspend Account’ button</w:t>
+              <w:t>Click ‘Suspend</w:t>
+            </w:r>
+            <w:r>
+              <w:t>/Un-suspend</w:t>
+            </w:r>
+            <w:r>
+              <w:t xml:space="preserve"> Account’ button</w:t>
             </w:r>
           </w:p>
         </w:tc>
@@ -10101,6 +10556,163 @@
           </w:p>
         </w:tc>
       </w:tr>
+      <w:bookmarkEnd w:id="28"/>
+    </w:tbl>
+    <w:p/>
+    <w:tbl>
+      <w:tblPr>
+        <w:tblStyle w:val="TableGrid"/>
+        <w:tblW w:w="0" w:type="auto"/>
+        <w:tblLook w:val="04A0" w:firstRow="1" w:lastRow="0" w:firstColumn="1" w:lastColumn="0" w:noHBand="0" w:noVBand="1"/>
+      </w:tblPr>
+      <w:tblGrid>
+        <w:gridCol w:w="1838"/>
+        <w:gridCol w:w="7178"/>
+      </w:tblGrid>
+      <w:tr>
+        <w:tc>
+          <w:tcPr>
+            <w:tcW w:w="9016" w:type="dxa"/>
+            <w:gridSpan w:val="2"/>
+          </w:tcPr>
+          <w:p>
+            <w:pPr>
+              <w:rPr>
+                <w:b/>
+                <w:bCs/>
+              </w:rPr>
+            </w:pPr>
+            <w:bookmarkStart w:id="29" w:name="_Hlk102570971"/>
+            <w:r>
+              <w:rPr>
+                <w:b/>
+                <w:bCs/>
+              </w:rPr>
+              <w:t>Test Case 7.</w:t>
+            </w:r>
+            <w:r>
+              <w:rPr>
+                <w:b/>
+                <w:bCs/>
+              </w:rPr>
+              <w:t>3</w:t>
+            </w:r>
+            <w:r>
+              <w:rPr>
+                <w:b/>
+                <w:bCs/>
+              </w:rPr>
+              <w:t xml:space="preserve"> – </w:t>
+            </w:r>
+            <w:r>
+              <w:rPr>
+                <w:b/>
+                <w:bCs/>
+              </w:rPr>
+              <w:t>Suspend/Un-suspend without selecting user</w:t>
+            </w:r>
+          </w:p>
+        </w:tc>
+      </w:tr>
+      <w:tr>
+        <w:tc>
+          <w:tcPr>
+            <w:tcW w:w="1838" w:type="dxa"/>
+          </w:tcPr>
+          <w:p>
+            <w:pPr>
+              <w:rPr>
+                <w:b/>
+                <w:bCs/>
+              </w:rPr>
+            </w:pPr>
+            <w:r>
+              <w:rPr>
+                <w:b/>
+                <w:bCs/>
+              </w:rPr>
+              <w:t>Steps</w:t>
+            </w:r>
+          </w:p>
+        </w:tc>
+        <w:tc>
+          <w:tcPr>
+            <w:tcW w:w="7178" w:type="dxa"/>
+          </w:tcPr>
+          <w:p>
+            <w:pPr>
+              <w:pStyle w:val="ListParagraph"/>
+              <w:numPr>
+                <w:ilvl w:val="0"/>
+                <w:numId w:val="39"/>
+              </w:numPr>
+            </w:pPr>
+            <w:r>
+              <w:t>Login to User Admin account</w:t>
+            </w:r>
+          </w:p>
+          <w:p>
+            <w:pPr>
+              <w:pStyle w:val="ListParagraph"/>
+              <w:numPr>
+                <w:ilvl w:val="0"/>
+                <w:numId w:val="39"/>
+              </w:numPr>
+            </w:pPr>
+            <w:r>
+              <w:t>Click ‘Suspend’ button</w:t>
+            </w:r>
+          </w:p>
+          <w:p>
+            <w:pPr>
+              <w:pStyle w:val="ListParagraph"/>
+              <w:numPr>
+                <w:ilvl w:val="0"/>
+                <w:numId w:val="39"/>
+              </w:numPr>
+            </w:pPr>
+            <w:r>
+              <w:t>Click ‘Suspend/Un-suspend Account’ button</w:t>
+            </w:r>
+          </w:p>
+        </w:tc>
+      </w:tr>
+      <w:tr>
+        <w:tc>
+          <w:tcPr>
+            <w:tcW w:w="1838" w:type="dxa"/>
+          </w:tcPr>
+          <w:p>
+            <w:pPr>
+              <w:rPr>
+                <w:b/>
+                <w:bCs/>
+              </w:rPr>
+            </w:pPr>
+            <w:r>
+              <w:rPr>
+                <w:b/>
+                <w:bCs/>
+              </w:rPr>
+              <w:t>Expected Results</w:t>
+            </w:r>
+          </w:p>
+        </w:tc>
+        <w:tc>
+          <w:tcPr>
+            <w:tcW w:w="7178" w:type="dxa"/>
+          </w:tcPr>
+          <w:p>
+            <w:r>
+              <w:t xml:space="preserve">The program should </w:t>
+            </w:r>
+            <w:r>
+              <w:t>tell the user that no user is selected</w:t>
+            </w:r>
+          </w:p>
+        </w:tc>
+      </w:tr>
+      <w:bookmarkEnd w:id="29"/>
     </w:tbl>
     <w:p>
       <w:r>
@@ -10111,12 +10723,12 @@
       <w:pPr>
         <w:pStyle w:val="Heading3"/>
       </w:pPr>
-      <w:bookmarkStart w:id="24" w:name="_Toc102471574"/>
+      <w:bookmarkStart w:id="30" w:name="_Toc102471574"/>
       <w:r>
         <w:lastRenderedPageBreak/>
         <w:t>User Story #27</w:t>
       </w:r>
-      <w:bookmarkEnd w:id="24"/>
+      <w:bookmarkEnd w:id="30"/>
     </w:p>
     <w:p>
       <w:r>
@@ -10290,7 +10902,21 @@
                 <w:b/>
                 <w:bCs/>
               </w:rPr>
-              <w:t>Test Case 7.1 – Insert table number</w:t>
+              <w:t xml:space="preserve">Test Case </w:t>
+            </w:r>
+            <w:r>
+              <w:rPr>
+                <w:b/>
+                <w:bCs/>
+              </w:rPr>
+              <w:t>2</w:t>
+            </w:r>
+            <w:r>
+              <w:rPr>
+                <w:b/>
+                <w:bCs/>
+              </w:rPr>
+              <w:t>7.1 – Insert table number</w:t>
             </w:r>
           </w:p>
         </w:tc>
@@ -10420,7 +11046,21 @@
                 <w:b/>
                 <w:bCs/>
               </w:rPr>
-              <w:t>Test Case 7.1 – Insert table number</w:t>
+              <w:t xml:space="preserve">Test Case </w:t>
+            </w:r>
+            <w:r>
+              <w:rPr>
+                <w:b/>
+                <w:bCs/>
+              </w:rPr>
+              <w:t>2</w:t>
+            </w:r>
+            <w:r>
+              <w:rPr>
+                <w:b/>
+                <w:bCs/>
+              </w:rPr>
+              <w:t>7.1 – Insert table number</w:t>
             </w:r>
           </w:p>
         </w:tc>
@@ -10539,12 +11179,12 @@
       <w:pPr>
         <w:pStyle w:val="Heading3"/>
       </w:pPr>
-      <w:bookmarkStart w:id="25" w:name="_Toc102471575"/>
+      <w:bookmarkStart w:id="31" w:name="_Toc102471575"/>
       <w:r>
         <w:lastRenderedPageBreak/>
         <w:t>User Story #28</w:t>
       </w:r>
-      <w:bookmarkEnd w:id="25"/>
+      <w:bookmarkEnd w:id="31"/>
     </w:p>
     <w:p>
       <w:r>
@@ -10568,12 +11208,12 @@
       <w:pPr>
         <w:pStyle w:val="Heading3"/>
       </w:pPr>
-      <w:bookmarkStart w:id="26" w:name="_Toc102471576"/>
+      <w:bookmarkStart w:id="32" w:name="_Toc102471576"/>
       <w:r>
         <w:lastRenderedPageBreak/>
         <w:t>User Story #29</w:t>
       </w:r>
-      <w:bookmarkEnd w:id="26"/>
+      <w:bookmarkEnd w:id="32"/>
     </w:p>
     <w:p>
       <w:r>
@@ -10597,12 +11237,12 @@
       <w:pPr>
         <w:pStyle w:val="Heading3"/>
       </w:pPr>
-      <w:bookmarkStart w:id="27" w:name="_Toc102471577"/>
+      <w:bookmarkStart w:id="33" w:name="_Toc102471577"/>
       <w:r>
         <w:lastRenderedPageBreak/>
         <w:t>User Story #30</w:t>
       </w:r>
-      <w:bookmarkEnd w:id="27"/>
+      <w:bookmarkEnd w:id="33"/>
     </w:p>
     <w:p>
       <w:r>
@@ -10626,12 +11266,12 @@
       <w:pPr>
         <w:pStyle w:val="Heading3"/>
       </w:pPr>
-      <w:bookmarkStart w:id="28" w:name="_Toc102471578"/>
+      <w:bookmarkStart w:id="34" w:name="_Toc102471578"/>
       <w:r>
         <w:lastRenderedPageBreak/>
         <w:t>User Story #31</w:t>
       </w:r>
-      <w:bookmarkEnd w:id="28"/>
+      <w:bookmarkEnd w:id="34"/>
     </w:p>
     <w:p>
       <w:r>
@@ -10655,12 +11295,12 @@
       <w:pPr>
         <w:pStyle w:val="Heading3"/>
       </w:pPr>
-      <w:bookmarkStart w:id="29" w:name="_Toc102471579"/>
+      <w:bookmarkStart w:id="35" w:name="_Toc102471579"/>
       <w:r>
         <w:lastRenderedPageBreak/>
         <w:t>User Story #32</w:t>
       </w:r>
-      <w:bookmarkEnd w:id="29"/>
+      <w:bookmarkEnd w:id="35"/>
     </w:p>
     <w:p>
       <w:r>
@@ -10684,24 +11324,16 @@
       <w:pPr>
         <w:pStyle w:val="Heading3"/>
       </w:pPr>
-      <w:bookmarkStart w:id="30" w:name="_Toc102471580"/>
+      <w:bookmarkStart w:id="36" w:name="_Toc102471580"/>
       <w:r>
         <w:lastRenderedPageBreak/>
         <w:t>User Story #33</w:t>
       </w:r>
-      <w:bookmarkEnd w:id="30"/>
+      <w:bookmarkEnd w:id="36"/>
     </w:p>
     <w:p>
       <w:r>
-        <w:t xml:space="preserve">As a Customer, I want to delete cart items, so that I can remove items from cart which </w:t>
-      </w:r>
-      <w:proofErr w:type="spellStart"/>
-      <w:r>
-        <w:t>i</w:t>
-      </w:r>
-      <w:proofErr w:type="spellEnd"/>
-      <w:r>
-        <w:t xml:space="preserve"> have incorrectly added/do not want anymore</w:t>
+        <w:t>As a Customer, I want to delete cart items, so that I can remove items from cart which i have incorrectly added/do not want anymore</w:t>
       </w:r>
     </w:p>
     <w:p>
@@ -10721,12 +11353,12 @@
       <w:pPr>
         <w:pStyle w:val="Heading3"/>
       </w:pPr>
-      <w:bookmarkStart w:id="31" w:name="_Toc102471581"/>
+      <w:bookmarkStart w:id="37" w:name="_Toc102471581"/>
       <w:r>
         <w:lastRenderedPageBreak/>
         <w:t>User Story #34</w:t>
       </w:r>
-      <w:bookmarkEnd w:id="31"/>
+      <w:bookmarkEnd w:id="37"/>
     </w:p>
     <w:p>
       <w:r>
@@ -10759,14 +11391,14 @@
       <w:pPr>
         <w:pStyle w:val="Heading2"/>
       </w:pPr>
-      <w:bookmarkStart w:id="32" w:name="_Toc102471582"/>
+      <w:bookmarkStart w:id="38" w:name="_Toc102471582"/>
       <w:r>
         <w:t>Staff</w:t>
       </w:r>
       <w:r>
         <w:t xml:space="preserve"> class</w:t>
       </w:r>
-      <w:bookmarkEnd w:id="32"/>
+      <w:bookmarkEnd w:id="38"/>
     </w:p>
     <w:p>
       <w:r>
@@ -10813,7 +11445,7 @@
             <w:tcW w:w="964" w:type="dxa"/>
           </w:tcPr>
           <w:p>
-            <w:bookmarkStart w:id="33" w:name="_Hlk102470711"/>
+            <w:bookmarkStart w:id="39" w:name="_Hlk102470711"/>
             <w:r>
               <w:t xml:space="preserve">Test </w:t>
             </w:r>
@@ -10882,13 +11514,8 @@
             <w:tcW w:w="332" w:type="dxa"/>
           </w:tcPr>
           <w:p>
-            <w:proofErr w:type="spellStart"/>
-            <w:r>
-              <w:t>checkUserExistence</w:t>
-            </w:r>
-            <w:proofErr w:type="spellEnd"/>
-            <w:r>
-              <w:t>()</w:t>
+            <w:r>
+              <w:t>checkUserExistence()</w:t>
             </w:r>
           </w:p>
         </w:tc>
@@ -10929,13 +11556,8 @@
             <w:tcW w:w="332" w:type="dxa"/>
           </w:tcPr>
           <w:p>
-            <w:proofErr w:type="spellStart"/>
-            <w:r>
-              <w:t>checkUserExistence</w:t>
-            </w:r>
-            <w:proofErr w:type="spellEnd"/>
-            <w:r>
-              <w:t>()</w:t>
+            <w:r>
+              <w:t>checkUserExistence()</w:t>
             </w:r>
           </w:p>
         </w:tc>
@@ -10976,13 +11598,8 @@
             <w:tcW w:w="332" w:type="dxa"/>
           </w:tcPr>
           <w:p>
-            <w:proofErr w:type="spellStart"/>
-            <w:r>
-              <w:t>checkUserExistence</w:t>
-            </w:r>
-            <w:proofErr w:type="spellEnd"/>
-            <w:r>
-              <w:t>()</w:t>
+            <w:r>
+              <w:t>checkUserExistence()</w:t>
             </w:r>
           </w:p>
         </w:tc>
@@ -11049,13 +11666,8 @@
             <w:tcW w:w="332" w:type="dxa"/>
           </w:tcPr>
           <w:p>
-            <w:proofErr w:type="spellStart"/>
-            <w:r>
-              <w:t>checkUserExistence</w:t>
-            </w:r>
-            <w:proofErr w:type="spellEnd"/>
-            <w:r>
-              <w:t>()</w:t>
+            <w:r>
+              <w:t>checkUserExistence()</w:t>
             </w:r>
           </w:p>
         </w:tc>
@@ -11096,13 +11708,8 @@
             <w:tcW w:w="332" w:type="dxa"/>
           </w:tcPr>
           <w:p>
-            <w:proofErr w:type="spellStart"/>
-            <w:r>
-              <w:t>checkUserExistence</w:t>
-            </w:r>
-            <w:proofErr w:type="spellEnd"/>
-            <w:r>
-              <w:t>()</w:t>
+            <w:r>
+              <w:t>checkUserExistence()</w:t>
             </w:r>
           </w:p>
         </w:tc>
@@ -11143,13 +11750,8 @@
             <w:tcW w:w="332" w:type="dxa"/>
           </w:tcPr>
           <w:p>
-            <w:proofErr w:type="spellStart"/>
-            <w:r>
-              <w:t>checkUserExistence</w:t>
-            </w:r>
-            <w:proofErr w:type="spellEnd"/>
-            <w:r>
-              <w:t>()</w:t>
+            <w:r>
+              <w:t>checkUserExistence()</w:t>
             </w:r>
           </w:p>
         </w:tc>
@@ -11216,13 +11818,8 @@
             <w:tcW w:w="332" w:type="dxa"/>
           </w:tcPr>
           <w:p>
-            <w:proofErr w:type="spellStart"/>
-            <w:r>
-              <w:t>checkUserExistence</w:t>
-            </w:r>
-            <w:proofErr w:type="spellEnd"/>
-            <w:r>
-              <w:t>()</w:t>
+            <w:r>
+              <w:t>checkUserExistence()</w:t>
             </w:r>
           </w:p>
         </w:tc>
@@ -11263,13 +11860,8 @@
             <w:tcW w:w="332" w:type="dxa"/>
           </w:tcPr>
           <w:p>
-            <w:proofErr w:type="spellStart"/>
-            <w:r>
-              <w:t>checkUserExistence</w:t>
-            </w:r>
-            <w:proofErr w:type="spellEnd"/>
-            <w:r>
-              <w:t>()</w:t>
+            <w:r>
+              <w:t>checkUserExistence()</w:t>
             </w:r>
           </w:p>
         </w:tc>
@@ -11310,13 +11902,8 @@
             <w:tcW w:w="332" w:type="dxa"/>
           </w:tcPr>
           <w:p>
-            <w:proofErr w:type="spellStart"/>
-            <w:r>
-              <w:t>checkUserExistence</w:t>
-            </w:r>
-            <w:proofErr w:type="spellEnd"/>
-            <w:r>
-              <w:t>()</w:t>
+            <w:r>
+              <w:t>checkUserExistence()</w:t>
             </w:r>
           </w:p>
         </w:tc>
@@ -11383,13 +11970,8 @@
             <w:tcW w:w="332" w:type="dxa"/>
           </w:tcPr>
           <w:p>
-            <w:proofErr w:type="spellStart"/>
-            <w:r>
-              <w:t>checkUserExistence</w:t>
-            </w:r>
-            <w:proofErr w:type="spellEnd"/>
-            <w:r>
-              <w:t>()</w:t>
+            <w:r>
+              <w:t>checkUserExistence()</w:t>
             </w:r>
           </w:p>
         </w:tc>
@@ -11430,13 +12012,8 @@
             <w:tcW w:w="332" w:type="dxa"/>
           </w:tcPr>
           <w:p>
-            <w:proofErr w:type="spellStart"/>
-            <w:r>
-              <w:t>checkUserExistence</w:t>
-            </w:r>
-            <w:proofErr w:type="spellEnd"/>
-            <w:r>
-              <w:t>()</w:t>
+            <w:r>
+              <w:t>checkUserExistence()</w:t>
             </w:r>
           </w:p>
         </w:tc>
@@ -11477,13 +12054,8 @@
             <w:tcW w:w="332" w:type="dxa"/>
           </w:tcPr>
           <w:p>
-            <w:proofErr w:type="spellStart"/>
-            <w:r>
-              <w:t>checkUserExistence</w:t>
-            </w:r>
-            <w:proofErr w:type="spellEnd"/>
-            <w:r>
-              <w:t>()</w:t>
+            <w:r>
+              <w:t>checkUserExistence()</w:t>
             </w:r>
           </w:p>
         </w:tc>
@@ -11550,13 +12122,8 @@
             <w:tcW w:w="332" w:type="dxa"/>
           </w:tcPr>
           <w:p>
-            <w:proofErr w:type="spellStart"/>
-            <w:r>
-              <w:t>dbConnection</w:t>
-            </w:r>
-            <w:proofErr w:type="spellEnd"/>
-            <w:r>
-              <w:t>()</w:t>
+            <w:r>
+              <w:t>dbConnection()</w:t>
             </w:r>
           </w:p>
         </w:tc>
@@ -11571,7 +12138,7 @@
           </w:p>
         </w:tc>
       </w:tr>
-      <w:bookmarkEnd w:id="33"/>
+      <w:bookmarkEnd w:id="39"/>
     </w:tbl>
     <w:p>
       <w:pPr>
@@ -11595,29 +12162,16 @@
       <w:pPr>
         <w:pStyle w:val="Heading2"/>
       </w:pPr>
-      <w:bookmarkStart w:id="34" w:name="_Toc102471583"/>
-      <w:proofErr w:type="spellStart"/>
+      <w:bookmarkStart w:id="40" w:name="_Toc102471583"/>
       <w:r>
         <w:lastRenderedPageBreak/>
-        <w:t>User_Admin</w:t>
+        <w:t>User_Admin class</w:t>
       </w:r>
-      <w:proofErr w:type="spellEnd"/>
-      <w:r>
-        <w:t xml:space="preserve"> class</w:t>
-      </w:r>
-      <w:bookmarkEnd w:id="34"/>
+      <w:bookmarkEnd w:id="40"/>
     </w:p>
     <w:p>
       <w:r>
-        <w:t xml:space="preserve">The </w:t>
-      </w:r>
-      <w:proofErr w:type="spellStart"/>
-      <w:r>
-        <w:t>User_Admin</w:t>
-      </w:r>
-      <w:proofErr w:type="spellEnd"/>
-      <w:r>
-        <w:t xml:space="preserve"> class is responsible for User Admin functions such as creating and editing accounts and retrieving user info for viewing.</w:t>
+        <w:t>The User_Admin class is responsible for User Admin functions such as creating and editing accounts and retrieving user info for viewing.</w:t>
       </w:r>
     </w:p>
     <w:p>
@@ -11632,23 +12186,7 @@
           <w:b/>
           <w:bCs/>
         </w:rPr>
-        <w:t xml:space="preserve">List of Unit Test cases for </w:t>
-      </w:r>
-      <w:proofErr w:type="spellStart"/>
-      <w:r>
-        <w:rPr>
-          <w:b/>
-          <w:bCs/>
-        </w:rPr>
-        <w:t>User_Admin</w:t>
-      </w:r>
-      <w:proofErr w:type="spellEnd"/>
-      <w:r>
-        <w:rPr>
-          <w:b/>
-          <w:bCs/>
-        </w:rPr>
-        <w:t xml:space="preserve"> class</w:t>
+        <w:t>List of Unit Test cases for User_Admin class</w:t>
       </w:r>
     </w:p>
     <w:tbl>
@@ -11731,13 +12269,8 @@
             <w:tcW w:w="2115" w:type="dxa"/>
           </w:tcPr>
           <w:p>
-            <w:proofErr w:type="spellStart"/>
-            <w:r>
-              <w:t>createAccount</w:t>
-            </w:r>
-            <w:proofErr w:type="spellEnd"/>
-            <w:r>
-              <w:t>()</w:t>
+            <w:r>
+              <w:t>createAccount()</w:t>
             </w:r>
           </w:p>
         </w:tc>
@@ -11778,13 +12311,8 @@
             <w:tcW w:w="2115" w:type="dxa"/>
           </w:tcPr>
           <w:p>
-            <w:proofErr w:type="spellStart"/>
-            <w:r>
-              <w:t>editAccount</w:t>
-            </w:r>
-            <w:proofErr w:type="spellEnd"/>
-            <w:r>
-              <w:t>()</w:t>
+            <w:r>
+              <w:t>editAccount()</w:t>
             </w:r>
           </w:p>
         </w:tc>
@@ -11825,13 +12353,8 @@
             <w:tcW w:w="2115" w:type="dxa"/>
           </w:tcPr>
           <w:p>
-            <w:proofErr w:type="spellStart"/>
-            <w:r>
-              <w:t>getUserInfoFromDB</w:t>
-            </w:r>
-            <w:proofErr w:type="spellEnd"/>
-            <w:r>
-              <w:t>()</w:t>
+            <w:r>
+              <w:t>getUserInfoFromDB()</w:t>
             </w:r>
           </w:p>
         </w:tc>
@@ -11872,13 +12395,8 @@
             <w:tcW w:w="2115" w:type="dxa"/>
           </w:tcPr>
           <w:p>
-            <w:proofErr w:type="spellStart"/>
-            <w:r>
-              <w:t>searchAccount</w:t>
-            </w:r>
-            <w:proofErr w:type="spellEnd"/>
-            <w:r>
-              <w:t>()</w:t>
+            <w:r>
+              <w:t>searchAccount()</w:t>
             </w:r>
           </w:p>
         </w:tc>
@@ -11919,13 +12437,8 @@
             <w:tcW w:w="2115" w:type="dxa"/>
           </w:tcPr>
           <w:p>
-            <w:proofErr w:type="spellStart"/>
-            <w:r>
-              <w:t>suspendAccount</w:t>
-            </w:r>
-            <w:proofErr w:type="spellEnd"/>
-            <w:r>
-              <w:t>()</w:t>
+            <w:r>
+              <w:t>suspendAccount()</w:t>
             </w:r>
           </w:p>
         </w:tc>
@@ -12669,6 +13182,95 @@
     </w:lvl>
   </w:abstractNum>
   <w:abstractNum w:abstractNumId="3" w15:restartNumberingAfterBreak="0">
+    <w:nsid w:val="05A11A39"/>
+    <w:multiLevelType w:val="hybridMultilevel"/>
+    <w:tmpl w:val="1AF8DF78"/>
+    <w:lvl w:ilvl="0" w:tplc="FFFFFFFF">
+      <w:start w:val="1"/>
+      <w:numFmt w:val="decimal"/>
+      <w:lvlText w:val="%1)"/>
+      <w:lvlJc w:val="left"/>
+      <w:pPr>
+        <w:ind w:left="720" w:hanging="360"/>
+      </w:pPr>
+      <w:rPr>
+        <w:rFonts w:hint="default"/>
+      </w:rPr>
+    </w:lvl>
+    <w:lvl w:ilvl="1" w:tplc="FFFFFFFF" w:tentative="1">
+      <w:start w:val="1"/>
+      <w:numFmt w:val="lowerLetter"/>
+      <w:lvlText w:val="%2."/>
+      <w:lvlJc w:val="left"/>
+      <w:pPr>
+        <w:ind w:left="1440" w:hanging="360"/>
+      </w:pPr>
+    </w:lvl>
+    <w:lvl w:ilvl="2" w:tplc="FFFFFFFF" w:tentative="1">
+      <w:start w:val="1"/>
+      <w:numFmt w:val="lowerRoman"/>
+      <w:lvlText w:val="%3."/>
+      <w:lvlJc w:val="right"/>
+      <w:pPr>
+        <w:ind w:left="2160" w:hanging="180"/>
+      </w:pPr>
+    </w:lvl>
+    <w:lvl w:ilvl="3" w:tplc="FFFFFFFF" w:tentative="1">
+      <w:start w:val="1"/>
+      <w:numFmt w:val="decimal"/>
+      <w:lvlText w:val="%4."/>
+      <w:lvlJc w:val="left"/>
+      <w:pPr>
+        <w:ind w:left="2880" w:hanging="360"/>
+      </w:pPr>
+    </w:lvl>
+    <w:lvl w:ilvl="4" w:tplc="FFFFFFFF" w:tentative="1">
+      <w:start w:val="1"/>
+      <w:numFmt w:val="lowerLetter"/>
+      <w:lvlText w:val="%5."/>
+      <w:lvlJc w:val="left"/>
+      <w:pPr>
+        <w:ind w:left="3600" w:hanging="360"/>
+      </w:pPr>
+    </w:lvl>
+    <w:lvl w:ilvl="5" w:tplc="FFFFFFFF" w:tentative="1">
+      <w:start w:val="1"/>
+      <w:numFmt w:val="lowerRoman"/>
+      <w:lvlText w:val="%6."/>
+      <w:lvlJc w:val="right"/>
+      <w:pPr>
+        <w:ind w:left="4320" w:hanging="180"/>
+      </w:pPr>
+    </w:lvl>
+    <w:lvl w:ilvl="6" w:tplc="FFFFFFFF" w:tentative="1">
+      <w:start w:val="1"/>
+      <w:numFmt w:val="decimal"/>
+      <w:lvlText w:val="%7."/>
+      <w:lvlJc w:val="left"/>
+      <w:pPr>
+        <w:ind w:left="5040" w:hanging="360"/>
+      </w:pPr>
+    </w:lvl>
+    <w:lvl w:ilvl="7" w:tplc="FFFFFFFF" w:tentative="1">
+      <w:start w:val="1"/>
+      <w:numFmt w:val="lowerLetter"/>
+      <w:lvlText w:val="%8."/>
+      <w:lvlJc w:val="left"/>
+      <w:pPr>
+        <w:ind w:left="5760" w:hanging="360"/>
+      </w:pPr>
+    </w:lvl>
+    <w:lvl w:ilvl="8" w:tplc="FFFFFFFF" w:tentative="1">
+      <w:start w:val="1"/>
+      <w:numFmt w:val="lowerRoman"/>
+      <w:lvlText w:val="%9."/>
+      <w:lvlJc w:val="right"/>
+      <w:pPr>
+        <w:ind w:left="6480" w:hanging="180"/>
+      </w:pPr>
+    </w:lvl>
+  </w:abstractNum>
+  <w:abstractNum w:abstractNumId="4" w15:restartNumberingAfterBreak="0">
     <w:nsid w:val="072965E0"/>
     <w:multiLevelType w:val="hybridMultilevel"/>
     <w:tmpl w:val="131EAC7A"/>
@@ -12757,7 +13359,7 @@
       </w:pPr>
     </w:lvl>
   </w:abstractNum>
-  <w:abstractNum w:abstractNumId="4" w15:restartNumberingAfterBreak="0">
+  <w:abstractNum w:abstractNumId="5" w15:restartNumberingAfterBreak="0">
     <w:nsid w:val="143E4724"/>
     <w:multiLevelType w:val="hybridMultilevel"/>
     <w:tmpl w:val="1AF8DF78"/>
@@ -12846,7 +13448,7 @@
       </w:pPr>
     </w:lvl>
   </w:abstractNum>
-  <w:abstractNum w:abstractNumId="5" w15:restartNumberingAfterBreak="0">
+  <w:abstractNum w:abstractNumId="6" w15:restartNumberingAfterBreak="0">
     <w:nsid w:val="15C3188C"/>
     <w:multiLevelType w:val="hybridMultilevel"/>
     <w:tmpl w:val="191C9BF2"/>
@@ -12935,7 +13537,7 @@
       </w:pPr>
     </w:lvl>
   </w:abstractNum>
-  <w:abstractNum w:abstractNumId="6" w15:restartNumberingAfterBreak="0">
+  <w:abstractNum w:abstractNumId="7" w15:restartNumberingAfterBreak="0">
     <w:nsid w:val="15E9465B"/>
     <w:multiLevelType w:val="hybridMultilevel"/>
     <w:tmpl w:val="191C9BF2"/>
@@ -13024,7 +13626,7 @@
       </w:pPr>
     </w:lvl>
   </w:abstractNum>
-  <w:abstractNum w:abstractNumId="7" w15:restartNumberingAfterBreak="0">
+  <w:abstractNum w:abstractNumId="8" w15:restartNumberingAfterBreak="0">
     <w:nsid w:val="15FB74C4"/>
     <w:multiLevelType w:val="hybridMultilevel"/>
     <w:tmpl w:val="14FEC3AC"/>
@@ -13113,7 +13715,7 @@
       </w:pPr>
     </w:lvl>
   </w:abstractNum>
-  <w:abstractNum w:abstractNumId="8" w15:restartNumberingAfterBreak="0">
+  <w:abstractNum w:abstractNumId="9" w15:restartNumberingAfterBreak="0">
     <w:nsid w:val="16B42010"/>
     <w:multiLevelType w:val="hybridMultilevel"/>
     <w:tmpl w:val="4BB4C25E"/>
@@ -13202,7 +13804,7 @@
       </w:pPr>
     </w:lvl>
   </w:abstractNum>
-  <w:abstractNum w:abstractNumId="9" w15:restartNumberingAfterBreak="0">
+  <w:abstractNum w:abstractNumId="10" w15:restartNumberingAfterBreak="0">
     <w:nsid w:val="16E801F0"/>
     <w:multiLevelType w:val="hybridMultilevel"/>
     <w:tmpl w:val="1AF8DF78"/>
@@ -13291,7 +13893,7 @@
       </w:pPr>
     </w:lvl>
   </w:abstractNum>
-  <w:abstractNum w:abstractNumId="10" w15:restartNumberingAfterBreak="0">
+  <w:abstractNum w:abstractNumId="11" w15:restartNumberingAfterBreak="0">
     <w:nsid w:val="17166B3C"/>
     <w:multiLevelType w:val="hybridMultilevel"/>
     <w:tmpl w:val="14FEC3AC"/>
@@ -13380,7 +13982,7 @@
       </w:pPr>
     </w:lvl>
   </w:abstractNum>
-  <w:abstractNum w:abstractNumId="11" w15:restartNumberingAfterBreak="0">
+  <w:abstractNum w:abstractNumId="12" w15:restartNumberingAfterBreak="0">
     <w:nsid w:val="1E403709"/>
     <w:multiLevelType w:val="hybridMultilevel"/>
     <w:tmpl w:val="1AF8DF78"/>
@@ -13469,7 +14071,185 @@
       </w:pPr>
     </w:lvl>
   </w:abstractNum>
-  <w:abstractNum w:abstractNumId="12" w15:restartNumberingAfterBreak="0">
+  <w:abstractNum w:abstractNumId="13" w15:restartNumberingAfterBreak="0">
+    <w:nsid w:val="26D9093A"/>
+    <w:multiLevelType w:val="hybridMultilevel"/>
+    <w:tmpl w:val="1AF8DF78"/>
+    <w:lvl w:ilvl="0" w:tplc="FFFFFFFF">
+      <w:start w:val="1"/>
+      <w:numFmt w:val="decimal"/>
+      <w:lvlText w:val="%1)"/>
+      <w:lvlJc w:val="left"/>
+      <w:pPr>
+        <w:ind w:left="720" w:hanging="360"/>
+      </w:pPr>
+      <w:rPr>
+        <w:rFonts w:hint="default"/>
+      </w:rPr>
+    </w:lvl>
+    <w:lvl w:ilvl="1" w:tplc="FFFFFFFF" w:tentative="1">
+      <w:start w:val="1"/>
+      <w:numFmt w:val="lowerLetter"/>
+      <w:lvlText w:val="%2."/>
+      <w:lvlJc w:val="left"/>
+      <w:pPr>
+        <w:ind w:left="1440" w:hanging="360"/>
+      </w:pPr>
+    </w:lvl>
+    <w:lvl w:ilvl="2" w:tplc="FFFFFFFF" w:tentative="1">
+      <w:start w:val="1"/>
+      <w:numFmt w:val="lowerRoman"/>
+      <w:lvlText w:val="%3."/>
+      <w:lvlJc w:val="right"/>
+      <w:pPr>
+        <w:ind w:left="2160" w:hanging="180"/>
+      </w:pPr>
+    </w:lvl>
+    <w:lvl w:ilvl="3" w:tplc="FFFFFFFF" w:tentative="1">
+      <w:start w:val="1"/>
+      <w:numFmt w:val="decimal"/>
+      <w:lvlText w:val="%4."/>
+      <w:lvlJc w:val="left"/>
+      <w:pPr>
+        <w:ind w:left="2880" w:hanging="360"/>
+      </w:pPr>
+    </w:lvl>
+    <w:lvl w:ilvl="4" w:tplc="FFFFFFFF" w:tentative="1">
+      <w:start w:val="1"/>
+      <w:numFmt w:val="lowerLetter"/>
+      <w:lvlText w:val="%5."/>
+      <w:lvlJc w:val="left"/>
+      <w:pPr>
+        <w:ind w:left="3600" w:hanging="360"/>
+      </w:pPr>
+    </w:lvl>
+    <w:lvl w:ilvl="5" w:tplc="FFFFFFFF" w:tentative="1">
+      <w:start w:val="1"/>
+      <w:numFmt w:val="lowerRoman"/>
+      <w:lvlText w:val="%6."/>
+      <w:lvlJc w:val="right"/>
+      <w:pPr>
+        <w:ind w:left="4320" w:hanging="180"/>
+      </w:pPr>
+    </w:lvl>
+    <w:lvl w:ilvl="6" w:tplc="FFFFFFFF" w:tentative="1">
+      <w:start w:val="1"/>
+      <w:numFmt w:val="decimal"/>
+      <w:lvlText w:val="%7."/>
+      <w:lvlJc w:val="left"/>
+      <w:pPr>
+        <w:ind w:left="5040" w:hanging="360"/>
+      </w:pPr>
+    </w:lvl>
+    <w:lvl w:ilvl="7" w:tplc="FFFFFFFF" w:tentative="1">
+      <w:start w:val="1"/>
+      <w:numFmt w:val="lowerLetter"/>
+      <w:lvlText w:val="%8."/>
+      <w:lvlJc w:val="left"/>
+      <w:pPr>
+        <w:ind w:left="5760" w:hanging="360"/>
+      </w:pPr>
+    </w:lvl>
+    <w:lvl w:ilvl="8" w:tplc="FFFFFFFF" w:tentative="1">
+      <w:start w:val="1"/>
+      <w:numFmt w:val="lowerRoman"/>
+      <w:lvlText w:val="%9."/>
+      <w:lvlJc w:val="right"/>
+      <w:pPr>
+        <w:ind w:left="6480" w:hanging="180"/>
+      </w:pPr>
+    </w:lvl>
+  </w:abstractNum>
+  <w:abstractNum w:abstractNumId="14" w15:restartNumberingAfterBreak="0">
+    <w:nsid w:val="26EC6C5E"/>
+    <w:multiLevelType w:val="hybridMultilevel"/>
+    <w:tmpl w:val="1AF8DF78"/>
+    <w:lvl w:ilvl="0" w:tplc="FFFFFFFF">
+      <w:start w:val="1"/>
+      <w:numFmt w:val="decimal"/>
+      <w:lvlText w:val="%1)"/>
+      <w:lvlJc w:val="left"/>
+      <w:pPr>
+        <w:ind w:left="720" w:hanging="360"/>
+      </w:pPr>
+      <w:rPr>
+        <w:rFonts w:hint="default"/>
+      </w:rPr>
+    </w:lvl>
+    <w:lvl w:ilvl="1" w:tplc="FFFFFFFF" w:tentative="1">
+      <w:start w:val="1"/>
+      <w:numFmt w:val="lowerLetter"/>
+      <w:lvlText w:val="%2."/>
+      <w:lvlJc w:val="left"/>
+      <w:pPr>
+        <w:ind w:left="1440" w:hanging="360"/>
+      </w:pPr>
+    </w:lvl>
+    <w:lvl w:ilvl="2" w:tplc="FFFFFFFF" w:tentative="1">
+      <w:start w:val="1"/>
+      <w:numFmt w:val="lowerRoman"/>
+      <w:lvlText w:val="%3."/>
+      <w:lvlJc w:val="right"/>
+      <w:pPr>
+        <w:ind w:left="2160" w:hanging="180"/>
+      </w:pPr>
+    </w:lvl>
+    <w:lvl w:ilvl="3" w:tplc="FFFFFFFF" w:tentative="1">
+      <w:start w:val="1"/>
+      <w:numFmt w:val="decimal"/>
+      <w:lvlText w:val="%4."/>
+      <w:lvlJc w:val="left"/>
+      <w:pPr>
+        <w:ind w:left="2880" w:hanging="360"/>
+      </w:pPr>
+    </w:lvl>
+    <w:lvl w:ilvl="4" w:tplc="FFFFFFFF" w:tentative="1">
+      <w:start w:val="1"/>
+      <w:numFmt w:val="lowerLetter"/>
+      <w:lvlText w:val="%5."/>
+      <w:lvlJc w:val="left"/>
+      <w:pPr>
+        <w:ind w:left="3600" w:hanging="360"/>
+      </w:pPr>
+    </w:lvl>
+    <w:lvl w:ilvl="5" w:tplc="FFFFFFFF" w:tentative="1">
+      <w:start w:val="1"/>
+      <w:numFmt w:val="lowerRoman"/>
+      <w:lvlText w:val="%6."/>
+      <w:lvlJc w:val="right"/>
+      <w:pPr>
+        <w:ind w:left="4320" w:hanging="180"/>
+      </w:pPr>
+    </w:lvl>
+    <w:lvl w:ilvl="6" w:tplc="FFFFFFFF" w:tentative="1">
+      <w:start w:val="1"/>
+      <w:numFmt w:val="decimal"/>
+      <w:lvlText w:val="%7."/>
+      <w:lvlJc w:val="left"/>
+      <w:pPr>
+        <w:ind w:left="5040" w:hanging="360"/>
+      </w:pPr>
+    </w:lvl>
+    <w:lvl w:ilvl="7" w:tplc="FFFFFFFF" w:tentative="1">
+      <w:start w:val="1"/>
+      <w:numFmt w:val="lowerLetter"/>
+      <w:lvlText w:val="%8."/>
+      <w:lvlJc w:val="left"/>
+      <w:pPr>
+        <w:ind w:left="5760" w:hanging="360"/>
+      </w:pPr>
+    </w:lvl>
+    <w:lvl w:ilvl="8" w:tplc="FFFFFFFF" w:tentative="1">
+      <w:start w:val="1"/>
+      <w:numFmt w:val="lowerRoman"/>
+      <w:lvlText w:val="%9."/>
+      <w:lvlJc w:val="right"/>
+      <w:pPr>
+        <w:ind w:left="6480" w:hanging="180"/>
+      </w:pPr>
+    </w:lvl>
+  </w:abstractNum>
+  <w:abstractNum w:abstractNumId="15" w15:restartNumberingAfterBreak="0">
     <w:nsid w:val="2BE52150"/>
     <w:multiLevelType w:val="hybridMultilevel"/>
     <w:tmpl w:val="B00C2892"/>
@@ -13558,7 +14338,7 @@
       </w:pPr>
     </w:lvl>
   </w:abstractNum>
-  <w:abstractNum w:abstractNumId="13" w15:restartNumberingAfterBreak="0">
+  <w:abstractNum w:abstractNumId="16" w15:restartNumberingAfterBreak="0">
     <w:nsid w:val="2D9573F4"/>
     <w:multiLevelType w:val="hybridMultilevel"/>
     <w:tmpl w:val="1AF8DF78"/>
@@ -13647,7 +14427,7 @@
       </w:pPr>
     </w:lvl>
   </w:abstractNum>
-  <w:abstractNum w:abstractNumId="14" w15:restartNumberingAfterBreak="0">
+  <w:abstractNum w:abstractNumId="17" w15:restartNumberingAfterBreak="0">
     <w:nsid w:val="2E1770F0"/>
     <w:multiLevelType w:val="hybridMultilevel"/>
     <w:tmpl w:val="14FEC3AC"/>
@@ -13736,7 +14516,7 @@
       </w:pPr>
     </w:lvl>
   </w:abstractNum>
-  <w:abstractNum w:abstractNumId="15" w15:restartNumberingAfterBreak="0">
+  <w:abstractNum w:abstractNumId="18" w15:restartNumberingAfterBreak="0">
     <w:nsid w:val="330A40B8"/>
     <w:multiLevelType w:val="hybridMultilevel"/>
     <w:tmpl w:val="1AF8DF78"/>
@@ -13825,7 +14605,7 @@
       </w:pPr>
     </w:lvl>
   </w:abstractNum>
-  <w:abstractNum w:abstractNumId="16" w15:restartNumberingAfterBreak="0">
+  <w:abstractNum w:abstractNumId="19" w15:restartNumberingAfterBreak="0">
     <w:nsid w:val="34060C73"/>
     <w:multiLevelType w:val="hybridMultilevel"/>
     <w:tmpl w:val="8B5000A0"/>
@@ -13911,7 +14691,7 @@
       </w:pPr>
     </w:lvl>
   </w:abstractNum>
-  <w:abstractNum w:abstractNumId="17" w15:restartNumberingAfterBreak="0">
+  <w:abstractNum w:abstractNumId="20" w15:restartNumberingAfterBreak="0">
     <w:nsid w:val="3A29666D"/>
     <w:multiLevelType w:val="hybridMultilevel"/>
     <w:tmpl w:val="C1124F4A"/>
@@ -14000,7 +14780,7 @@
       </w:pPr>
     </w:lvl>
   </w:abstractNum>
-  <w:abstractNum w:abstractNumId="18" w15:restartNumberingAfterBreak="0">
+  <w:abstractNum w:abstractNumId="21" w15:restartNumberingAfterBreak="0">
     <w:nsid w:val="3C054A78"/>
     <w:multiLevelType w:val="hybridMultilevel"/>
     <w:tmpl w:val="131EAC7A"/>
@@ -14089,7 +14869,7 @@
       </w:pPr>
     </w:lvl>
   </w:abstractNum>
-  <w:abstractNum w:abstractNumId="19" w15:restartNumberingAfterBreak="0">
+  <w:abstractNum w:abstractNumId="22" w15:restartNumberingAfterBreak="0">
     <w:nsid w:val="41B27E40"/>
     <w:multiLevelType w:val="hybridMultilevel"/>
     <w:tmpl w:val="1AF8DF78"/>
@@ -14178,7 +14958,7 @@
       </w:pPr>
     </w:lvl>
   </w:abstractNum>
-  <w:abstractNum w:abstractNumId="20" w15:restartNumberingAfterBreak="0">
+  <w:abstractNum w:abstractNumId="23" w15:restartNumberingAfterBreak="0">
     <w:nsid w:val="4A351F52"/>
     <w:multiLevelType w:val="hybridMultilevel"/>
     <w:tmpl w:val="CD76A83E"/>
@@ -14267,7 +15047,7 @@
       </w:pPr>
     </w:lvl>
   </w:abstractNum>
-  <w:abstractNum w:abstractNumId="21" w15:restartNumberingAfterBreak="0">
+  <w:abstractNum w:abstractNumId="24" w15:restartNumberingAfterBreak="0">
     <w:nsid w:val="4A3A574C"/>
     <w:multiLevelType w:val="hybridMultilevel"/>
     <w:tmpl w:val="7EAE6866"/>
@@ -14379,7 +15159,7 @@
       </w:rPr>
     </w:lvl>
   </w:abstractNum>
-  <w:abstractNum w:abstractNumId="22" w15:restartNumberingAfterBreak="0">
+  <w:abstractNum w:abstractNumId="25" w15:restartNumberingAfterBreak="0">
     <w:nsid w:val="4AA31485"/>
     <w:multiLevelType w:val="hybridMultilevel"/>
     <w:tmpl w:val="191C9BF2"/>
@@ -14468,7 +15248,7 @@
       </w:pPr>
     </w:lvl>
   </w:abstractNum>
-  <w:abstractNum w:abstractNumId="23" w15:restartNumberingAfterBreak="0">
+  <w:abstractNum w:abstractNumId="26" w15:restartNumberingAfterBreak="0">
     <w:nsid w:val="52C21923"/>
     <w:multiLevelType w:val="hybridMultilevel"/>
     <w:tmpl w:val="E83021F4"/>
@@ -14557,7 +15337,7 @@
       </w:pPr>
     </w:lvl>
   </w:abstractNum>
-  <w:abstractNum w:abstractNumId="24" w15:restartNumberingAfterBreak="0">
+  <w:abstractNum w:abstractNumId="27" w15:restartNumberingAfterBreak="0">
     <w:nsid w:val="5512634B"/>
     <w:multiLevelType w:val="hybridMultilevel"/>
     <w:tmpl w:val="2154E9BA"/>
@@ -14646,7 +15426,7 @@
       </w:pPr>
     </w:lvl>
   </w:abstractNum>
-  <w:abstractNum w:abstractNumId="25" w15:restartNumberingAfterBreak="0">
+  <w:abstractNum w:abstractNumId="28" w15:restartNumberingAfterBreak="0">
     <w:nsid w:val="567D4878"/>
     <w:multiLevelType w:val="hybridMultilevel"/>
     <w:tmpl w:val="131EAC7A"/>
@@ -14735,7 +15515,7 @@
       </w:pPr>
     </w:lvl>
   </w:abstractNum>
-  <w:abstractNum w:abstractNumId="26" w15:restartNumberingAfterBreak="0">
+  <w:abstractNum w:abstractNumId="29" w15:restartNumberingAfterBreak="0">
     <w:nsid w:val="5D695410"/>
     <w:multiLevelType w:val="hybridMultilevel"/>
     <w:tmpl w:val="1F28A32E"/>
@@ -14824,7 +15604,7 @@
       </w:pPr>
     </w:lvl>
   </w:abstractNum>
-  <w:abstractNum w:abstractNumId="27" w15:restartNumberingAfterBreak="0">
+  <w:abstractNum w:abstractNumId="30" w15:restartNumberingAfterBreak="0">
     <w:nsid w:val="623C5739"/>
     <w:multiLevelType w:val="hybridMultilevel"/>
     <w:tmpl w:val="1AF8DF78"/>
@@ -14913,7 +15693,7 @@
       </w:pPr>
     </w:lvl>
   </w:abstractNum>
-  <w:abstractNum w:abstractNumId="28" w15:restartNumberingAfterBreak="0">
+  <w:abstractNum w:abstractNumId="31" w15:restartNumberingAfterBreak="0">
     <w:nsid w:val="68E01815"/>
     <w:multiLevelType w:val="hybridMultilevel"/>
     <w:tmpl w:val="B4DE3060"/>
@@ -15002,7 +15782,7 @@
       </w:pPr>
     </w:lvl>
   </w:abstractNum>
-  <w:abstractNum w:abstractNumId="29" w15:restartNumberingAfterBreak="0">
+  <w:abstractNum w:abstractNumId="32" w15:restartNumberingAfterBreak="0">
     <w:nsid w:val="6C915386"/>
     <w:multiLevelType w:val="hybridMultilevel"/>
     <w:tmpl w:val="191C9BF2"/>
@@ -15091,7 +15871,7 @@
       </w:pPr>
     </w:lvl>
   </w:abstractNum>
-  <w:abstractNum w:abstractNumId="30" w15:restartNumberingAfterBreak="0">
+  <w:abstractNum w:abstractNumId="33" w15:restartNumberingAfterBreak="0">
     <w:nsid w:val="6D094862"/>
     <w:multiLevelType w:val="hybridMultilevel"/>
     <w:tmpl w:val="1AF8DF78"/>
@@ -15180,7 +15960,7 @@
       </w:pPr>
     </w:lvl>
   </w:abstractNum>
-  <w:abstractNum w:abstractNumId="31" w15:restartNumberingAfterBreak="0">
+  <w:abstractNum w:abstractNumId="34" w15:restartNumberingAfterBreak="0">
     <w:nsid w:val="6E1D0B87"/>
     <w:multiLevelType w:val="hybridMultilevel"/>
     <w:tmpl w:val="191C9BF2"/>
@@ -15269,7 +16049,7 @@
       </w:pPr>
     </w:lvl>
   </w:abstractNum>
-  <w:abstractNum w:abstractNumId="32" w15:restartNumberingAfterBreak="0">
+  <w:abstractNum w:abstractNumId="35" w15:restartNumberingAfterBreak="0">
     <w:nsid w:val="78594255"/>
     <w:multiLevelType w:val="hybridMultilevel"/>
     <w:tmpl w:val="1AF8DF78"/>
@@ -15358,7 +16138,7 @@
       </w:pPr>
     </w:lvl>
   </w:abstractNum>
-  <w:abstractNum w:abstractNumId="33" w15:restartNumberingAfterBreak="0">
+  <w:abstractNum w:abstractNumId="36" w15:restartNumberingAfterBreak="0">
     <w:nsid w:val="78762499"/>
     <w:multiLevelType w:val="hybridMultilevel"/>
     <w:tmpl w:val="BAB09922"/>
@@ -15447,7 +16227,7 @@
       </w:pPr>
     </w:lvl>
   </w:abstractNum>
-  <w:abstractNum w:abstractNumId="34" w15:restartNumberingAfterBreak="0">
+  <w:abstractNum w:abstractNumId="37" w15:restartNumberingAfterBreak="0">
     <w:nsid w:val="79B97A32"/>
     <w:multiLevelType w:val="hybridMultilevel"/>
     <w:tmpl w:val="191C9BF2"/>
@@ -15536,7 +16316,7 @@
       </w:pPr>
     </w:lvl>
   </w:abstractNum>
-  <w:abstractNum w:abstractNumId="35" w15:restartNumberingAfterBreak="0">
+  <w:abstractNum w:abstractNumId="38" w15:restartNumberingAfterBreak="0">
     <w:nsid w:val="7B5245F0"/>
     <w:multiLevelType w:val="hybridMultilevel"/>
     <w:tmpl w:val="1AF8DF78"/>
@@ -15626,112 +16406,121 @@
     </w:lvl>
   </w:abstractNum>
   <w:num w:numId="1">
-    <w:abstractNumId w:val="21"/>
+    <w:abstractNumId w:val="24"/>
   </w:num>
   <w:num w:numId="2">
-    <w:abstractNumId w:val="20"/>
+    <w:abstractNumId w:val="23"/>
   </w:num>
   <w:num w:numId="3">
     <w:abstractNumId w:val="2"/>
   </w:num>
   <w:num w:numId="4">
-    <w:abstractNumId w:val="29"/>
+    <w:abstractNumId w:val="32"/>
   </w:num>
   <w:num w:numId="5">
-    <w:abstractNumId w:val="6"/>
+    <w:abstractNumId w:val="7"/>
   </w:num>
   <w:num w:numId="6">
+    <w:abstractNumId w:val="34"/>
+  </w:num>
+  <w:num w:numId="7">
+    <w:abstractNumId w:val="4"/>
+  </w:num>
+  <w:num w:numId="8">
+    <w:abstractNumId w:val="36"/>
+  </w:num>
+  <w:num w:numId="9">
+    <w:abstractNumId w:val="9"/>
+  </w:num>
+  <w:num w:numId="10">
     <w:abstractNumId w:val="31"/>
   </w:num>
-  <w:num w:numId="7">
-    <w:abstractNumId w:val="3"/>
-  </w:num>
-  <w:num w:numId="8">
-    <w:abstractNumId w:val="33"/>
-  </w:num>
-  <w:num w:numId="9">
-    <w:abstractNumId w:val="8"/>
-  </w:num>
-  <w:num w:numId="10">
-    <w:abstractNumId w:val="28"/>
-  </w:num>
   <w:num w:numId="11">
-    <w:abstractNumId w:val="16"/>
+    <w:abstractNumId w:val="19"/>
   </w:num>
   <w:num w:numId="12">
-    <w:abstractNumId w:val="17"/>
+    <w:abstractNumId w:val="20"/>
   </w:num>
   <w:num w:numId="13">
     <w:abstractNumId w:val="1"/>
   </w:num>
   <w:num w:numId="14">
-    <w:abstractNumId w:val="24"/>
+    <w:abstractNumId w:val="27"/>
   </w:num>
   <w:num w:numId="15">
-    <w:abstractNumId w:val="18"/>
+    <w:abstractNumId w:val="21"/>
   </w:num>
   <w:num w:numId="16">
-    <w:abstractNumId w:val="12"/>
+    <w:abstractNumId w:val="15"/>
   </w:num>
   <w:num w:numId="17">
+    <w:abstractNumId w:val="29"/>
+  </w:num>
+  <w:num w:numId="18">
     <w:abstractNumId w:val="26"/>
   </w:num>
-  <w:num w:numId="18">
-    <w:abstractNumId w:val="23"/>
-  </w:num>
   <w:num w:numId="19">
-    <w:abstractNumId w:val="22"/>
+    <w:abstractNumId w:val="25"/>
   </w:num>
   <w:num w:numId="20">
-    <w:abstractNumId w:val="34"/>
+    <w:abstractNumId w:val="37"/>
   </w:num>
   <w:num w:numId="21">
-    <w:abstractNumId w:val="5"/>
+    <w:abstractNumId w:val="6"/>
   </w:num>
   <w:num w:numId="22">
-    <w:abstractNumId w:val="25"/>
+    <w:abstractNumId w:val="28"/>
   </w:num>
   <w:num w:numId="23">
-    <w:abstractNumId w:val="14"/>
+    <w:abstractNumId w:val="17"/>
   </w:num>
   <w:num w:numId="24">
-    <w:abstractNumId w:val="7"/>
+    <w:abstractNumId w:val="8"/>
   </w:num>
   <w:num w:numId="25">
-    <w:abstractNumId w:val="10"/>
+    <w:abstractNumId w:val="11"/>
   </w:num>
   <w:num w:numId="26">
-    <w:abstractNumId w:val="30"/>
+    <w:abstractNumId w:val="33"/>
   </w:num>
   <w:num w:numId="27">
     <w:abstractNumId w:val="0"/>
   </w:num>
   <w:num w:numId="28">
-    <w:abstractNumId w:val="15"/>
+    <w:abstractNumId w:val="18"/>
   </w:num>
   <w:num w:numId="29">
-    <w:abstractNumId w:val="9"/>
+    <w:abstractNumId w:val="10"/>
   </w:num>
   <w:num w:numId="30">
-    <w:abstractNumId w:val="4"/>
+    <w:abstractNumId w:val="5"/>
   </w:num>
   <w:num w:numId="31">
-    <w:abstractNumId w:val="32"/>
+    <w:abstractNumId w:val="35"/>
   </w:num>
   <w:num w:numId="32">
-    <w:abstractNumId w:val="19"/>
+    <w:abstractNumId w:val="22"/>
   </w:num>
   <w:num w:numId="33">
-    <w:abstractNumId w:val="11"/>
+    <w:abstractNumId w:val="12"/>
   </w:num>
   <w:num w:numId="34">
-    <w:abstractNumId w:val="13"/>
+    <w:abstractNumId w:val="16"/>
   </w:num>
   <w:num w:numId="35">
-    <w:abstractNumId w:val="35"/>
+    <w:abstractNumId w:val="38"/>
   </w:num>
   <w:num w:numId="36">
-    <w:abstractNumId w:val="27"/>
+    <w:abstractNumId w:val="30"/>
+  </w:num>
+  <w:num w:numId="37">
+    <w:abstractNumId w:val="3"/>
+  </w:num>
+  <w:num w:numId="38">
+    <w:abstractNumId w:val="14"/>
+  </w:num>
+  <w:num w:numId="39">
+    <w:abstractNumId w:val="13"/>
   </w:num>
 </w:numbering>
 </file>

</xml_diff>